<commit_message>
update docs and add registration numbers
</commit_message>
<xml_diff>
--- a/public/adoption/Adoptieoveenkomt.docx
+++ b/public/adoption/Adoptieoveenkomt.docx
@@ -7,7 +7,6 @@
         <w:spacing w:after="0" w:line="240" w:lineRule="auto"/>
         <w:rPr>
           <w:rFonts w:ascii="Calibri" w:hAnsi="Calibri" w:cs="Calibri"/>
-          <w:b/>
           <w:sz w:val="28"/>
           <w:szCs w:val="28"/>
         </w:rPr>
@@ -15,24 +14,23 @@
       <w:r>
         <w:rPr>
           <w:rFonts w:ascii="Calibri" w:hAnsi="Calibri" w:cs="Calibri"/>
-          <w:b/>
           <w:noProof/>
-          <w:sz w:val="28"/>
-          <w:szCs w:val="28"/>
+          <w:sz w:val="20"/>
+          <w:szCs w:val="20"/>
         </w:rPr>
         <w:drawing>
-          <wp:anchor distT="0" distB="0" distL="114300" distR="114300" simplePos="0" relativeHeight="251658240" behindDoc="0" locked="0" layoutInCell="1" allowOverlap="1" wp14:anchorId="6A51F93C" wp14:editId="1C5B9CC5">
+          <wp:anchor distT="0" distB="0" distL="114300" distR="114300" simplePos="0" relativeHeight="251658240" behindDoc="0" locked="0" layoutInCell="1" allowOverlap="1" wp14:anchorId="368F9299" wp14:editId="631B1D4C">
             <wp:simplePos x="0" y="0"/>
-            <wp:positionH relativeFrom="margin">
-              <wp:posOffset>4381500</wp:posOffset>
+            <wp:positionH relativeFrom="column">
+              <wp:posOffset>5228590</wp:posOffset>
             </wp:positionH>
-            <wp:positionV relativeFrom="margin">
-              <wp:posOffset>38100</wp:posOffset>
+            <wp:positionV relativeFrom="paragraph">
+              <wp:posOffset>-346075</wp:posOffset>
             </wp:positionV>
-            <wp:extent cx="1933575" cy="1654175"/>
-            <wp:effectExtent l="0" t="0" r="9525" b="3175"/>
-            <wp:wrapSquare wrapText="bothSides"/>
-            <wp:docPr id="2" name="Afbeelding 2"/>
+            <wp:extent cx="1521283" cy="1249680"/>
+            <wp:effectExtent l="0" t="0" r="3175" b="7620"/>
+            <wp:wrapNone/>
+            <wp:docPr id="1" name="Afbeelding 1"/>
             <wp:cNvGraphicFramePr>
               <a:graphicFrameLocks xmlns:a="http://schemas.openxmlformats.org/drawingml/2006/main" noChangeAspect="1"/>
             </wp:cNvGraphicFramePr>
@@ -40,7 +38,7 @@
               <a:graphicData uri="http://schemas.openxmlformats.org/drawingml/2006/picture">
                 <pic:pic xmlns:pic="http://schemas.openxmlformats.org/drawingml/2006/picture">
                   <pic:nvPicPr>
-                    <pic:cNvPr id="2" name="2D852FF.tmp"/>
+                    <pic:cNvPr id="1" name="A18980A.tmp"/>
                     <pic:cNvPicPr/>
                   </pic:nvPicPr>
                   <pic:blipFill>
@@ -58,7 +56,7 @@
                   <pic:spPr>
                     <a:xfrm>
                       <a:off x="0" y="0"/>
-                      <a:ext cx="1933575" cy="1654175"/>
+                      <a:ext cx="1521283" cy="1249680"/>
                     </a:xfrm>
                     <a:prstGeom prst="rect">
                       <a:avLst/>
@@ -79,7 +77,6 @@
       <w:r>
         <w:rPr>
           <w:rFonts w:ascii="Calibri" w:hAnsi="Calibri" w:cs="Calibri"/>
-          <w:b/>
           <w:sz w:val="28"/>
           <w:szCs w:val="28"/>
         </w:rPr>
@@ -88,7 +85,6 @@
       <w:r>
         <w:rPr>
           <w:rFonts w:ascii="Calibri" w:hAnsi="Calibri" w:cs="Calibri"/>
-          <w:b/>
           <w:sz w:val="28"/>
           <w:szCs w:val="28"/>
         </w:rPr>
@@ -97,7 +93,6 @@
       <w:r>
         <w:rPr>
           <w:rFonts w:ascii="Calibri" w:hAnsi="Calibri" w:cs="Calibri"/>
-          <w:b/>
           <w:sz w:val="28"/>
           <w:szCs w:val="28"/>
         </w:rPr>
@@ -106,7 +101,6 @@
       <w:r>
         <w:rPr>
           <w:rFonts w:ascii="Calibri" w:hAnsi="Calibri" w:cs="Calibri"/>
-          <w:b/>
           <w:sz w:val="28"/>
           <w:szCs w:val="28"/>
         </w:rPr>
@@ -115,7 +109,6 @@
       <w:r>
         <w:rPr>
           <w:rFonts w:ascii="Calibri" w:hAnsi="Calibri" w:cs="Calibri"/>
-          <w:b/>
           <w:sz w:val="28"/>
           <w:szCs w:val="28"/>
         </w:rPr>
@@ -127,18 +120,24 @@
         <w:spacing w:after="0" w:line="240" w:lineRule="auto"/>
         <w:rPr>
           <w:rFonts w:ascii="Calibri" w:hAnsi="Calibri" w:cs="Calibri"/>
-          <w:b/>
           <w:sz w:val="20"/>
           <w:szCs w:val="20"/>
         </w:rPr>
       </w:pPr>
+      <w:r>
+        <w:rPr>
+          <w:rFonts w:ascii="Calibri" w:hAnsi="Calibri" w:cs="Calibri"/>
+          <w:sz w:val="20"/>
+          <w:szCs w:val="20"/>
+        </w:rPr>
+        <w:t>Koolzaadhof 18a</w:t>
+      </w:r>
     </w:p>
     <w:p>
       <w:pPr>
         <w:spacing w:after="0" w:line="240" w:lineRule="auto"/>
         <w:rPr>
           <w:rFonts w:ascii="Calibri" w:hAnsi="Calibri" w:cs="Calibri"/>
-          <w:b/>
           <w:sz w:val="20"/>
           <w:szCs w:val="20"/>
         </w:rPr>
@@ -146,11 +145,10 @@
       <w:r>
         <w:rPr>
           <w:rFonts w:ascii="Calibri" w:hAnsi="Calibri" w:cs="Calibri"/>
-          <w:b/>
-          <w:sz w:val="20"/>
-          <w:szCs w:val="20"/>
-        </w:rPr>
-        <w:t>Koolzaadhof 18a</w:t>
+          <w:sz w:val="20"/>
+          <w:szCs w:val="20"/>
+        </w:rPr>
+        <w:t>8308 AR  NAGELE</w:t>
       </w:r>
     </w:p>
     <w:p>
@@ -158,7 +156,6 @@
         <w:spacing w:after="0" w:line="240" w:lineRule="auto"/>
         <w:rPr>
           <w:rFonts w:ascii="Calibri" w:hAnsi="Calibri" w:cs="Calibri"/>
-          <w:b/>
           <w:sz w:val="20"/>
           <w:szCs w:val="20"/>
         </w:rPr>
@@ -166,11 +163,34 @@
       <w:r>
         <w:rPr>
           <w:rFonts w:ascii="Calibri" w:hAnsi="Calibri" w:cs="Calibri"/>
-          <w:b/>
-          <w:sz w:val="20"/>
-          <w:szCs w:val="20"/>
-        </w:rPr>
-        <w:t>8308 AR  NAGELE</w:t>
+          <w:sz w:val="20"/>
+          <w:szCs w:val="20"/>
+        </w:rPr>
+        <w:t>Telefoonn</w:t>
+      </w:r>
+      <w:r>
+        <w:rPr>
+          <w:rFonts w:ascii="Calibri" w:hAnsi="Calibri" w:cs="Calibri"/>
+          <w:sz w:val="20"/>
+          <w:szCs w:val="20"/>
+        </w:rPr>
+        <w:t>umme</w:t>
+      </w:r>
+      <w:r>
+        <w:rPr>
+          <w:rFonts w:ascii="Calibri" w:hAnsi="Calibri" w:cs="Calibri"/>
+          <w:sz w:val="20"/>
+          <w:szCs w:val="20"/>
+        </w:rPr>
+        <w:t xml:space="preserve">r: </w:t>
+      </w:r>
+      <w:r>
+        <w:rPr>
+          <w:rFonts w:ascii="Calibri" w:hAnsi="Calibri" w:cs="Calibri"/>
+          <w:sz w:val="20"/>
+          <w:szCs w:val="20"/>
+        </w:rPr>
+        <w:t>06-20398116</w:t>
       </w:r>
     </w:p>
     <w:p>
@@ -190,541 +210,487 @@
           <w:sz w:val="20"/>
           <w:szCs w:val="20"/>
         </w:rPr>
-        <w:t>Telefoonn</w:t>
-      </w:r>
-      <w:r>
-        <w:rPr>
-          <w:rFonts w:ascii="Calibri" w:hAnsi="Calibri" w:cs="Calibri"/>
-          <w:b/>
-          <w:sz w:val="20"/>
-          <w:szCs w:val="20"/>
-        </w:rPr>
-        <w:t>umme</w:t>
-      </w:r>
-      <w:r>
-        <w:rPr>
-          <w:rFonts w:ascii="Calibri" w:hAnsi="Calibri" w:cs="Calibri"/>
-          <w:b/>
-          <w:sz w:val="20"/>
-          <w:szCs w:val="20"/>
-        </w:rPr>
-        <w:t xml:space="preserve">r: </w:t>
-      </w:r>
-      <w:r>
-        <w:rPr>
-          <w:rFonts w:ascii="Calibri" w:hAnsi="Calibri" w:cs="Calibri"/>
-          <w:b/>
-          <w:sz w:val="20"/>
-          <w:szCs w:val="20"/>
-        </w:rPr>
-        <w:t>06-20398116</w:t>
+        <w:t>Rekeningnummer: NL06RABO0306955865 t.n.v. A.M. Klein v.d Staaij</w:t>
       </w:r>
     </w:p>
+    <w:tbl>
+      <w:tblPr>
+        <w:tblStyle w:val="Onopgemaaktetabel1"/>
+        <w:tblW w:w="0" w:type="auto"/>
+        <w:tblLook w:val="04A0" w:firstRow="1" w:lastRow="0" w:firstColumn="1" w:lastColumn="0" w:noHBand="0" w:noVBand="1"/>
+      </w:tblPr>
+      <w:tblGrid>
+        <w:gridCol w:w="7933"/>
+      </w:tblGrid>
+      <w:tr>
+        <w:trPr>
+          <w:cnfStyle w:val="100000000000" w:firstRow="1" w:lastRow="0" w:firstColumn="0" w:lastColumn="0" w:oddVBand="0" w:evenVBand="0" w:oddHBand="0" w:evenHBand="0" w:firstRowFirstColumn="0" w:firstRowLastColumn="0" w:lastRowFirstColumn="0" w:lastRowLastColumn="0"/>
+        </w:trPr>
+        <w:tc>
+          <w:tcPr>
+            <w:cnfStyle w:val="001000000000" w:firstRow="0" w:lastRow="0" w:firstColumn="1" w:lastColumn="0" w:oddVBand="0" w:evenVBand="0" w:oddHBand="0" w:evenHBand="0" w:firstRowFirstColumn="0" w:firstRowLastColumn="0" w:lastRowFirstColumn="0" w:lastRowLastColumn="0"/>
+            <w:tcW w:w="7933" w:type="dxa"/>
+          </w:tcPr>
+          <w:p>
+            <w:pPr>
+              <w:rPr>
+                <w:rFonts w:ascii="New times" w:hAnsi="New times"/>
+                <w:b w:val="0"/>
+              </w:rPr>
+            </w:pPr>
+            <w:r>
+              <w:rPr>
+                <w:rFonts w:ascii="New times" w:hAnsi="New times"/>
+                <w:b w:val="0"/>
+              </w:rPr>
+              <w:t>Naam hond:</w:t>
+            </w:r>
+            <w:r>
+              <w:rPr>
+                <w:rFonts w:ascii="New times" w:hAnsi="New times"/>
+                <w:b w:val="0"/>
+              </w:rPr>
+              <w:t xml:space="preserve">  </w:t>
+            </w:r>
+          </w:p>
+        </w:tc>
+      </w:tr>
+      <w:tr>
+        <w:trPr>
+          <w:cnfStyle w:val="000000100000" w:firstRow="0" w:lastRow="0" w:firstColumn="0" w:lastColumn="0" w:oddVBand="0" w:evenVBand="0" w:oddHBand="1" w:evenHBand="0" w:firstRowFirstColumn="0" w:firstRowLastColumn="0" w:lastRowFirstColumn="0" w:lastRowLastColumn="0"/>
+        </w:trPr>
+        <w:tc>
+          <w:tcPr>
+            <w:cnfStyle w:val="001000000000" w:firstRow="0" w:lastRow="0" w:firstColumn="1" w:lastColumn="0" w:oddVBand="0" w:evenVBand="0" w:oddHBand="0" w:evenHBand="0" w:firstRowFirstColumn="0" w:firstRowLastColumn="0" w:lastRowFirstColumn="0" w:lastRowLastColumn="0"/>
+            <w:tcW w:w="7933" w:type="dxa"/>
+          </w:tcPr>
+          <w:p>
+            <w:pPr>
+              <w:rPr>
+                <w:rFonts w:ascii="New times" w:hAnsi="New times"/>
+                <w:b w:val="0"/>
+              </w:rPr>
+            </w:pPr>
+            <w:r>
+              <w:rPr>
+                <w:rFonts w:ascii="New times" w:hAnsi="New times"/>
+                <w:b w:val="0"/>
+              </w:rPr>
+              <w:t>Geslacht:</w:t>
+            </w:r>
+            <w:r>
+              <w:rPr>
+                <w:rFonts w:ascii="New times" w:hAnsi="New times"/>
+                <w:b w:val="0"/>
+              </w:rPr>
+              <w:t xml:space="preserve">  </w:t>
+            </w:r>
+          </w:p>
+        </w:tc>
+      </w:tr>
+      <w:tr>
+        <w:tc>
+          <w:tcPr>
+            <w:cnfStyle w:val="001000000000" w:firstRow="0" w:lastRow="0" w:firstColumn="1" w:lastColumn="0" w:oddVBand="0" w:evenVBand="0" w:oddHBand="0" w:evenHBand="0" w:firstRowFirstColumn="0" w:firstRowLastColumn="0" w:lastRowFirstColumn="0" w:lastRowLastColumn="0"/>
+            <w:tcW w:w="7933" w:type="dxa"/>
+          </w:tcPr>
+          <w:p>
+            <w:pPr>
+              <w:rPr>
+                <w:rFonts w:ascii="New times" w:hAnsi="New times"/>
+                <w:b w:val="0"/>
+              </w:rPr>
+            </w:pPr>
+            <w:r>
+              <w:rPr>
+                <w:rFonts w:ascii="New times" w:hAnsi="New times"/>
+                <w:b w:val="0"/>
+              </w:rPr>
+              <w:t>Leeftijd:</w:t>
+            </w:r>
+            <w:r>
+              <w:rPr>
+                <w:rFonts w:ascii="New times" w:hAnsi="New times"/>
+                <w:b w:val="0"/>
+              </w:rPr>
+              <w:t xml:space="preserve">                                       </w:t>
+            </w:r>
+            <w:r>
+              <w:rPr>
+                <w:rFonts w:ascii="New times" w:hAnsi="New times"/>
+                <w:b w:val="0"/>
+              </w:rPr>
+              <w:t>Kleur:</w:t>
+            </w:r>
+            <w:r>
+              <w:rPr>
+                <w:rFonts w:ascii="New times" w:hAnsi="New times"/>
+                <w:b w:val="0"/>
+              </w:rPr>
+              <w:t xml:space="preserve">                                             </w:t>
+            </w:r>
+            <w:r>
+              <w:rPr>
+                <w:rFonts w:ascii="New times" w:hAnsi="New times"/>
+                <w:b w:val="0"/>
+              </w:rPr>
+              <w:t>Ras:</w:t>
+            </w:r>
+            <w:r>
+              <w:rPr>
+                <w:rFonts w:ascii="New times" w:hAnsi="New times"/>
+                <w:b w:val="0"/>
+              </w:rPr>
+              <w:t xml:space="preserve">  </w:t>
+            </w:r>
+          </w:p>
+        </w:tc>
+      </w:tr>
+      <w:tr>
+        <w:trPr>
+          <w:cnfStyle w:val="000000100000" w:firstRow="0" w:lastRow="0" w:firstColumn="0" w:lastColumn="0" w:oddVBand="0" w:evenVBand="0" w:oddHBand="1" w:evenHBand="0" w:firstRowFirstColumn="0" w:firstRowLastColumn="0" w:lastRowFirstColumn="0" w:lastRowLastColumn="0"/>
+        </w:trPr>
+        <w:tc>
+          <w:tcPr>
+            <w:cnfStyle w:val="001000000000" w:firstRow="0" w:lastRow="0" w:firstColumn="1" w:lastColumn="0" w:oddVBand="0" w:evenVBand="0" w:oddHBand="0" w:evenHBand="0" w:firstRowFirstColumn="0" w:firstRowLastColumn="0" w:lastRowFirstColumn="0" w:lastRowLastColumn="0"/>
+            <w:tcW w:w="7933" w:type="dxa"/>
+          </w:tcPr>
+          <w:p>
+            <w:pPr>
+              <w:rPr>
+                <w:rFonts w:ascii="New times" w:hAnsi="New times"/>
+                <w:b w:val="0"/>
+              </w:rPr>
+            </w:pPr>
+            <w:r>
+              <w:rPr>
+                <w:rFonts w:ascii="New times" w:hAnsi="New times"/>
+                <w:b w:val="0"/>
+              </w:rPr>
+              <w:t>Chipnummer:</w:t>
+            </w:r>
+            <w:r>
+              <w:rPr>
+                <w:rFonts w:ascii="New times" w:hAnsi="New times"/>
+                <w:b w:val="0"/>
+              </w:rPr>
+              <w:t xml:space="preserve"> </w:t>
+            </w:r>
+            <w:r>
+              <w:rPr>
+                <w:rFonts w:ascii="New times" w:hAnsi="New times"/>
+                <w:b w:val="0"/>
+              </w:rPr>
+              <w:t xml:space="preserve"> 642 </w:t>
+            </w:r>
+          </w:p>
+        </w:tc>
+      </w:tr>
+      <w:tr>
+        <w:tc>
+          <w:tcPr>
+            <w:cnfStyle w:val="001000000000" w:firstRow="0" w:lastRow="0" w:firstColumn="1" w:lastColumn="0" w:oddVBand="0" w:evenVBand="0" w:oddHBand="0" w:evenHBand="0" w:firstRowFirstColumn="0" w:firstRowLastColumn="0" w:lastRowFirstColumn="0" w:lastRowLastColumn="0"/>
+            <w:tcW w:w="7933" w:type="dxa"/>
+          </w:tcPr>
+          <w:p>
+            <w:pPr>
+              <w:rPr>
+                <w:rFonts w:ascii="New times" w:hAnsi="New times"/>
+                <w:b w:val="0"/>
+              </w:rPr>
+            </w:pPr>
+            <w:r>
+              <w:rPr>
+                <w:rFonts w:ascii="New times" w:hAnsi="New times"/>
+                <w:b w:val="0"/>
+              </w:rPr>
+              <w:t>Paspoortnummer:</w:t>
+            </w:r>
+            <w:r>
+              <w:rPr>
+                <w:rFonts w:ascii="New times" w:hAnsi="New times"/>
+                <w:b w:val="0"/>
+              </w:rPr>
+              <w:t xml:space="preserve"> </w:t>
+            </w:r>
+            <w:r>
+              <w:rPr>
+                <w:rFonts w:ascii="New times" w:hAnsi="New times"/>
+                <w:b w:val="0"/>
+              </w:rPr>
+              <w:t xml:space="preserve"> RO A</w:t>
+            </w:r>
+          </w:p>
+        </w:tc>
+      </w:tr>
+    </w:tbl>
     <w:p>
       <w:pPr>
         <w:spacing w:after="0" w:line="240" w:lineRule="auto"/>
         <w:rPr>
           <w:rFonts w:ascii="Calibri" w:hAnsi="Calibri" w:cs="Calibri"/>
-          <w:b/>
-          <w:sz w:val="24"/>
-          <w:szCs w:val="24"/>
+          <w:sz w:val="20"/>
+          <w:szCs w:val="20"/>
         </w:rPr>
       </w:pPr>
       <w:r>
         <w:rPr>
           <w:rFonts w:ascii="Calibri" w:hAnsi="Calibri" w:cs="Calibri"/>
-          <w:b/>
-          <w:sz w:val="20"/>
-          <w:szCs w:val="20"/>
-        </w:rPr>
-        <w:t>Rekeningnummer</w:t>
-      </w:r>
-      <w:r>
-        <w:rPr>
-          <w:rFonts w:ascii="Calibri" w:hAnsi="Calibri" w:cs="Calibri"/>
-          <w:b/>
-          <w:sz w:val="24"/>
-          <w:szCs w:val="24"/>
-        </w:rPr>
-        <w:t>: NL06RABO0306955865 t.n.v. A.M. Klein v.d Staaij</w:t>
+          <w:sz w:val="20"/>
+          <w:szCs w:val="20"/>
+        </w:rPr>
+        <w:t>Marijke Klein en</w:t>
       </w:r>
     </w:p>
-    <w:p>
-      <w:pPr>
-        <w:spacing w:after="0" w:line="240" w:lineRule="auto"/>
-        <w:rPr>
-          <w:rFonts w:ascii="Calibri" w:hAnsi="Calibri" w:cs="Calibri"/>
-          <w:b/>
-          <w:sz w:val="20"/>
-          <w:szCs w:val="20"/>
-        </w:rPr>
-      </w:pPr>
-    </w:p>
-    <w:p>
-      <w:pPr>
-        <w:spacing w:after="0" w:line="240" w:lineRule="auto"/>
-        <w:rPr>
-          <w:rFonts w:ascii="Calibri" w:hAnsi="Calibri" w:cs="Calibri"/>
-          <w:b/>
-          <w:sz w:val="20"/>
-          <w:szCs w:val="20"/>
-        </w:rPr>
-      </w:pPr>
-      <w:r>
-        <w:rPr>
-          <w:rFonts w:ascii="Calibri" w:hAnsi="Calibri" w:cs="Calibri"/>
-          <w:b/>
-          <w:sz w:val="20"/>
-          <w:szCs w:val="20"/>
-        </w:rPr>
-        <w:t>Chipnummer</w:t>
-      </w:r>
-      <w:r>
-        <w:rPr>
-          <w:rFonts w:ascii="Calibri" w:hAnsi="Calibri" w:cs="Calibri"/>
-          <w:b/>
-          <w:sz w:val="20"/>
-          <w:szCs w:val="20"/>
-        </w:rPr>
-        <w:t>:</w:t>
-      </w:r>
-      <w:r>
-        <w:rPr>
-          <w:rFonts w:ascii="Calibri" w:hAnsi="Calibri" w:cs="Calibri"/>
-          <w:b/>
-          <w:sz w:val="20"/>
-          <w:szCs w:val="20"/>
-        </w:rPr>
-        <w:t xml:space="preserve"> 642</w:t>
-      </w:r>
-      <w:r>
-        <w:rPr>
-          <w:rFonts w:ascii="Calibri" w:hAnsi="Calibri" w:cs="Calibri"/>
-          <w:b/>
-          <w:sz w:val="20"/>
-          <w:szCs w:val="20"/>
-        </w:rPr>
-        <w:tab/>
-      </w:r>
-      <w:r>
-        <w:rPr>
-          <w:rFonts w:ascii="Calibri" w:hAnsi="Calibri" w:cs="Calibri"/>
-          <w:b/>
-          <w:sz w:val="20"/>
-          <w:szCs w:val="20"/>
-        </w:rPr>
-        <w:tab/>
-      </w:r>
-      <w:r>
-        <w:rPr>
-          <w:rFonts w:ascii="Calibri" w:hAnsi="Calibri" w:cs="Calibri"/>
-          <w:b/>
-          <w:sz w:val="20"/>
-          <w:szCs w:val="20"/>
-        </w:rPr>
-        <w:tab/>
-      </w:r>
-      <w:r>
-        <w:rPr>
-          <w:rFonts w:ascii="Calibri" w:hAnsi="Calibri" w:cs="Calibri"/>
-          <w:b/>
-          <w:sz w:val="20"/>
-          <w:szCs w:val="20"/>
-        </w:rPr>
-        <w:tab/>
-        <w:t>Paspoortnummer:</w:t>
-      </w:r>
-      <w:r>
-        <w:rPr>
-          <w:rFonts w:ascii="Calibri" w:hAnsi="Calibri" w:cs="Calibri"/>
-          <w:b/>
-          <w:sz w:val="20"/>
-          <w:szCs w:val="20"/>
-        </w:rPr>
-        <w:t xml:space="preserve"> </w:t>
-      </w:r>
-      <w:r>
-        <w:rPr>
-          <w:rFonts w:ascii="Calibri" w:hAnsi="Calibri" w:cs="Calibri"/>
-          <w:b/>
-          <w:sz w:val="20"/>
-          <w:szCs w:val="20"/>
-        </w:rPr>
-        <w:t>RO A</w:t>
-      </w:r>
-    </w:p>
-    <w:p>
-      <w:pPr>
-        <w:spacing w:after="0" w:line="240" w:lineRule="auto"/>
-        <w:rPr>
-          <w:rFonts w:ascii="Calibri" w:hAnsi="Calibri" w:cs="Calibri"/>
-          <w:b/>
-          <w:sz w:val="20"/>
-          <w:szCs w:val="20"/>
-        </w:rPr>
-      </w:pPr>
-      <w:r>
-        <w:rPr>
-          <w:rFonts w:ascii="Calibri" w:hAnsi="Calibri" w:cs="Calibri"/>
-          <w:b/>
-          <w:sz w:val="20"/>
-          <w:szCs w:val="20"/>
-        </w:rPr>
-        <w:t>Naam</w:t>
-      </w:r>
-      <w:r>
-        <w:rPr>
-          <w:rFonts w:ascii="Calibri" w:hAnsi="Calibri" w:cs="Calibri"/>
-          <w:b/>
-          <w:sz w:val="20"/>
-          <w:szCs w:val="20"/>
-        </w:rPr>
-        <w:t xml:space="preserve"> hond</w:t>
-      </w:r>
-      <w:r>
-        <w:rPr>
-          <w:rFonts w:ascii="Calibri" w:hAnsi="Calibri" w:cs="Calibri"/>
-          <w:b/>
-          <w:sz w:val="20"/>
-          <w:szCs w:val="20"/>
-        </w:rPr>
-        <w:t>:</w:t>
-      </w:r>
-      <w:r>
-        <w:rPr>
-          <w:rFonts w:ascii="Calibri" w:hAnsi="Calibri" w:cs="Calibri"/>
-          <w:b/>
-          <w:sz w:val="20"/>
-          <w:szCs w:val="20"/>
-        </w:rPr>
-        <w:t xml:space="preserve"> </w:t>
-      </w:r>
-    </w:p>
-    <w:p>
-      <w:pPr>
-        <w:spacing w:after="0" w:line="240" w:lineRule="auto"/>
-        <w:rPr>
-          <w:rFonts w:ascii="Calibri" w:hAnsi="Calibri" w:cs="Calibri"/>
-          <w:b/>
-          <w:sz w:val="20"/>
-          <w:szCs w:val="20"/>
-        </w:rPr>
-      </w:pPr>
-      <w:r>
-        <w:rPr>
-          <w:rFonts w:ascii="Calibri" w:hAnsi="Calibri" w:cs="Calibri"/>
-          <w:b/>
-          <w:sz w:val="20"/>
-          <w:szCs w:val="20"/>
-        </w:rPr>
-        <w:t xml:space="preserve">Geslacht: </w:t>
-      </w:r>
-      <w:r>
-        <w:rPr>
-          <w:rFonts w:ascii="Calibri" w:hAnsi="Calibri" w:cs="Calibri"/>
-          <w:b/>
-          <w:sz w:val="20"/>
-          <w:szCs w:val="20"/>
-        </w:rPr>
-        <w:t>Reu</w:t>
-      </w:r>
-      <w:r>
-        <w:rPr>
-          <w:rFonts w:ascii="Calibri" w:hAnsi="Calibri" w:cs="Calibri"/>
-          <w:b/>
-          <w:sz w:val="20"/>
-          <w:szCs w:val="20"/>
-        </w:rPr>
-        <w:t xml:space="preserve">/Teef </w:t>
-      </w:r>
-      <w:r>
-        <w:rPr>
-          <w:rFonts w:ascii="Calibri" w:hAnsi="Calibri" w:cs="Calibri"/>
-          <w:b/>
-          <w:sz w:val="20"/>
-          <w:szCs w:val="20"/>
-        </w:rPr>
-        <w:tab/>
-        <w:t>Leeftijd:</w:t>
-      </w:r>
-      <w:r>
-        <w:rPr>
-          <w:rFonts w:ascii="Calibri" w:hAnsi="Calibri" w:cs="Calibri"/>
-          <w:b/>
-          <w:sz w:val="20"/>
-          <w:szCs w:val="20"/>
-        </w:rPr>
-        <w:tab/>
-      </w:r>
-      <w:r>
-        <w:rPr>
-          <w:rFonts w:ascii="Calibri" w:hAnsi="Calibri" w:cs="Calibri"/>
-          <w:b/>
-          <w:sz w:val="20"/>
-          <w:szCs w:val="20"/>
-        </w:rPr>
-        <w:tab/>
-      </w:r>
-      <w:r>
-        <w:rPr>
-          <w:rFonts w:ascii="Calibri" w:hAnsi="Calibri" w:cs="Calibri"/>
-          <w:b/>
-          <w:sz w:val="20"/>
-          <w:szCs w:val="20"/>
-        </w:rPr>
-        <w:tab/>
-      </w:r>
-      <w:r>
-        <w:rPr>
-          <w:rFonts w:ascii="Calibri" w:hAnsi="Calibri" w:cs="Calibri"/>
-          <w:b/>
-          <w:sz w:val="20"/>
-          <w:szCs w:val="20"/>
-        </w:rPr>
-        <w:t>Kleur/Ras:</w:t>
-      </w:r>
-    </w:p>
-    <w:p>
-      <w:pPr>
-        <w:spacing w:after="0" w:line="240" w:lineRule="auto"/>
-        <w:rPr>
-          <w:rFonts w:ascii="Calibri" w:hAnsi="Calibri" w:cs="Calibri"/>
-          <w:b/>
-          <w:sz w:val="20"/>
-          <w:szCs w:val="20"/>
-        </w:rPr>
-      </w:pPr>
-    </w:p>
-    <w:p>
-      <w:pPr>
-        <w:spacing w:after="0" w:line="240" w:lineRule="auto"/>
-        <w:rPr>
-          <w:rFonts w:ascii="Calibri" w:hAnsi="Calibri" w:cs="Calibri"/>
-          <w:b/>
-          <w:sz w:val="20"/>
-          <w:szCs w:val="20"/>
-        </w:rPr>
-      </w:pPr>
-      <w:r>
-        <w:rPr>
-          <w:rFonts w:ascii="Calibri" w:hAnsi="Calibri" w:cs="Calibri"/>
-          <w:b/>
-          <w:sz w:val="20"/>
-          <w:szCs w:val="20"/>
-        </w:rPr>
-        <w:t>Marijke Klein en</w:t>
-      </w:r>
-    </w:p>
-    <w:p>
-      <w:pPr>
-        <w:spacing w:after="0" w:line="240" w:lineRule="auto"/>
-        <w:rPr>
-          <w:rFonts w:ascii="Calibri" w:hAnsi="Calibri" w:cs="Calibri"/>
-          <w:b/>
-          <w:sz w:val="20"/>
-          <w:szCs w:val="20"/>
-        </w:rPr>
-      </w:pPr>
-      <w:r>
-        <w:rPr>
-          <w:rFonts w:ascii="Calibri" w:hAnsi="Calibri" w:cs="Calibri"/>
-          <w:b/>
-          <w:sz w:val="20"/>
-          <w:szCs w:val="20"/>
-        </w:rPr>
-        <w:t>De heer/mevrouw:</w:t>
-      </w:r>
-      <w:r>
-        <w:rPr>
-          <w:rFonts w:ascii="Calibri" w:hAnsi="Calibri" w:cs="Calibri"/>
-          <w:b/>
-          <w:sz w:val="20"/>
-          <w:szCs w:val="20"/>
-        </w:rPr>
-        <w:t xml:space="preserve"> </w:t>
-      </w:r>
-    </w:p>
-    <w:p>
-      <w:pPr>
-        <w:spacing w:after="0" w:line="240" w:lineRule="auto"/>
-        <w:rPr>
-          <w:rFonts w:ascii="Calibri" w:hAnsi="Calibri" w:cs="Calibri"/>
-          <w:b/>
-          <w:sz w:val="20"/>
-          <w:szCs w:val="20"/>
-        </w:rPr>
-      </w:pPr>
-      <w:r>
-        <w:rPr>
-          <w:rFonts w:ascii="Calibri" w:hAnsi="Calibri" w:cs="Calibri"/>
-          <w:b/>
-          <w:sz w:val="20"/>
-          <w:szCs w:val="20"/>
-        </w:rPr>
-        <w:t>Adres:</w:t>
-      </w:r>
-      <w:r>
-        <w:rPr>
-          <w:rFonts w:ascii="Calibri" w:hAnsi="Calibri" w:cs="Calibri"/>
-          <w:b/>
-          <w:sz w:val="20"/>
-          <w:szCs w:val="20"/>
-        </w:rPr>
-        <w:t xml:space="preserve"> </w:t>
-      </w:r>
-    </w:p>
-    <w:p>
-      <w:pPr>
-        <w:spacing w:after="0" w:line="240" w:lineRule="auto"/>
-        <w:rPr>
-          <w:rFonts w:ascii="Calibri" w:hAnsi="Calibri" w:cs="Calibri"/>
-          <w:b/>
-          <w:sz w:val="20"/>
-          <w:szCs w:val="20"/>
-        </w:rPr>
-      </w:pPr>
-      <w:r>
-        <w:rPr>
-          <w:rFonts w:ascii="Calibri" w:hAnsi="Calibri" w:cs="Calibri"/>
-          <w:b/>
-          <w:sz w:val="20"/>
-          <w:szCs w:val="20"/>
-        </w:rPr>
-        <w:t>Postcode/ Woonplaats:</w:t>
-      </w:r>
-      <w:r>
-        <w:rPr>
-          <w:rFonts w:ascii="Calibri" w:hAnsi="Calibri" w:cs="Calibri"/>
-          <w:b/>
-          <w:sz w:val="20"/>
-          <w:szCs w:val="20"/>
-        </w:rPr>
-        <w:t xml:space="preserve"> </w:t>
-      </w:r>
-    </w:p>
-    <w:p>
-      <w:pPr>
-        <w:spacing w:after="0" w:line="240" w:lineRule="auto"/>
-        <w:rPr>
-          <w:rFonts w:ascii="Calibri" w:hAnsi="Calibri" w:cs="Calibri"/>
-          <w:b/>
-          <w:sz w:val="20"/>
-          <w:szCs w:val="20"/>
-        </w:rPr>
-      </w:pPr>
-      <w:r>
-        <w:rPr>
-          <w:rFonts w:ascii="Calibri" w:hAnsi="Calibri" w:cs="Calibri"/>
-          <w:b/>
-          <w:sz w:val="20"/>
-          <w:szCs w:val="20"/>
-        </w:rPr>
-        <w:t>Telefoonnummer:</w:t>
-      </w:r>
-      <w:r>
-        <w:rPr>
-          <w:rFonts w:ascii="Calibri" w:hAnsi="Calibri" w:cs="Calibri"/>
-          <w:b/>
-          <w:sz w:val="20"/>
-          <w:szCs w:val="20"/>
-        </w:rPr>
-        <w:tab/>
-      </w:r>
-      <w:r>
-        <w:rPr>
-          <w:rFonts w:ascii="Calibri" w:hAnsi="Calibri" w:cs="Calibri"/>
-          <w:b/>
-          <w:sz w:val="20"/>
-          <w:szCs w:val="20"/>
-        </w:rPr>
-        <w:tab/>
-      </w:r>
-      <w:r>
-        <w:rPr>
-          <w:rFonts w:ascii="Calibri" w:hAnsi="Calibri" w:cs="Calibri"/>
-          <w:b/>
-          <w:sz w:val="20"/>
-          <w:szCs w:val="20"/>
-        </w:rPr>
-        <w:tab/>
-      </w:r>
-      <w:r>
-        <w:rPr>
-          <w:rFonts w:ascii="Calibri" w:hAnsi="Calibri" w:cs="Calibri"/>
-          <w:b/>
-          <w:sz w:val="20"/>
-          <w:szCs w:val="20"/>
-        </w:rPr>
-        <w:tab/>
-      </w:r>
-      <w:r>
-        <w:rPr>
-          <w:rFonts w:ascii="Calibri" w:hAnsi="Calibri" w:cs="Calibri"/>
-          <w:b/>
-          <w:sz w:val="20"/>
-          <w:szCs w:val="20"/>
-        </w:rPr>
-        <w:t>Mobiele nummer:</w:t>
-      </w:r>
-      <w:r>
-        <w:rPr>
-          <w:rFonts w:ascii="Calibri" w:hAnsi="Calibri" w:cs="Calibri"/>
-          <w:b/>
-          <w:sz w:val="20"/>
-          <w:szCs w:val="20"/>
-        </w:rPr>
-        <w:t xml:space="preserve"> </w:t>
-      </w:r>
-    </w:p>
-    <w:p>
-      <w:pPr>
-        <w:spacing w:after="0" w:line="240" w:lineRule="auto"/>
-        <w:rPr>
-          <w:rFonts w:ascii="Calibri" w:hAnsi="Calibri" w:cs="Calibri"/>
-          <w:b/>
-          <w:sz w:val="20"/>
-          <w:szCs w:val="20"/>
-        </w:rPr>
-      </w:pPr>
-      <w:r>
-        <w:rPr>
-          <w:rFonts w:ascii="Calibri" w:hAnsi="Calibri" w:cs="Calibri"/>
-          <w:b/>
-          <w:sz w:val="20"/>
-          <w:szCs w:val="20"/>
-        </w:rPr>
-        <w:t>Legitimatie en nummer:</w:t>
-      </w:r>
-    </w:p>
-    <w:p>
-      <w:pPr>
-        <w:spacing w:after="0" w:line="240" w:lineRule="auto"/>
-        <w:rPr>
-          <w:rFonts w:ascii="Calibri" w:hAnsi="Calibri" w:cs="Calibri"/>
-          <w:b/>
-          <w:sz w:val="20"/>
-          <w:szCs w:val="20"/>
-        </w:rPr>
-      </w:pPr>
-      <w:r>
-        <w:rPr>
-          <w:rFonts w:ascii="Calibri" w:hAnsi="Calibri" w:cs="Calibri"/>
-          <w:b/>
-          <w:sz w:val="20"/>
-          <w:szCs w:val="20"/>
-        </w:rPr>
-        <w:t>E-mail adres:</w:t>
-      </w:r>
-      <w:r>
-        <w:rPr>
-          <w:rFonts w:ascii="Calibri" w:hAnsi="Calibri" w:cs="Calibri"/>
-          <w:b/>
-          <w:sz w:val="20"/>
-          <w:szCs w:val="20"/>
-        </w:rPr>
-        <w:t xml:space="preserve"> </w:t>
-      </w:r>
-    </w:p>
+    <w:tbl>
+      <w:tblPr>
+        <w:tblStyle w:val="Onopgemaaktetabel1"/>
+        <w:tblW w:w="0" w:type="auto"/>
+        <w:tblLook w:val="04A0" w:firstRow="1" w:lastRow="0" w:firstColumn="1" w:lastColumn="0" w:noHBand="0" w:noVBand="1"/>
+      </w:tblPr>
+      <w:tblGrid>
+        <w:gridCol w:w="7933"/>
+      </w:tblGrid>
+      <w:tr>
+        <w:trPr>
+          <w:cnfStyle w:val="100000000000" w:firstRow="1" w:lastRow="0" w:firstColumn="0" w:lastColumn="0" w:oddVBand="0" w:evenVBand="0" w:oddHBand="0" w:evenHBand="0" w:firstRowFirstColumn="0" w:firstRowLastColumn="0" w:lastRowFirstColumn="0" w:lastRowLastColumn="0"/>
+        </w:trPr>
+        <w:tc>
+          <w:tcPr>
+            <w:cnfStyle w:val="001000000000" w:firstRow="0" w:lastRow="0" w:firstColumn="1" w:lastColumn="0" w:oddVBand="0" w:evenVBand="0" w:oddHBand="0" w:evenHBand="0" w:firstRowFirstColumn="0" w:firstRowLastColumn="0" w:lastRowFirstColumn="0" w:lastRowLastColumn="0"/>
+            <w:tcW w:w="7933" w:type="dxa"/>
+          </w:tcPr>
+          <w:p>
+            <w:pPr>
+              <w:rPr>
+                <w:rFonts w:ascii="New times" w:hAnsi="New times"/>
+                <w:b w:val="0"/>
+              </w:rPr>
+            </w:pPr>
+            <w:r>
+              <w:rPr>
+                <w:rFonts w:ascii="New times" w:hAnsi="New times"/>
+                <w:b w:val="0"/>
+              </w:rPr>
+              <w:t>Naam:</w:t>
+            </w:r>
+            <w:r>
+              <w:rPr>
+                <w:rFonts w:ascii="New times" w:hAnsi="New times"/>
+                <w:b w:val="0"/>
+              </w:rPr>
+              <w:t xml:space="preserve">  </w:t>
+            </w:r>
+          </w:p>
+        </w:tc>
+      </w:tr>
+      <w:tr>
+        <w:trPr>
+          <w:cnfStyle w:val="000000100000" w:firstRow="0" w:lastRow="0" w:firstColumn="0" w:lastColumn="0" w:oddVBand="0" w:evenVBand="0" w:oddHBand="1" w:evenHBand="0" w:firstRowFirstColumn="0" w:firstRowLastColumn="0" w:lastRowFirstColumn="0" w:lastRowLastColumn="0"/>
+        </w:trPr>
+        <w:tc>
+          <w:tcPr>
+            <w:cnfStyle w:val="001000000000" w:firstRow="0" w:lastRow="0" w:firstColumn="1" w:lastColumn="0" w:oddVBand="0" w:evenVBand="0" w:oddHBand="0" w:evenHBand="0" w:firstRowFirstColumn="0" w:firstRowLastColumn="0" w:lastRowFirstColumn="0" w:lastRowLastColumn="0"/>
+            <w:tcW w:w="7933" w:type="dxa"/>
+          </w:tcPr>
+          <w:p>
+            <w:pPr>
+              <w:rPr>
+                <w:rFonts w:ascii="New times" w:hAnsi="New times"/>
+                <w:b w:val="0"/>
+              </w:rPr>
+            </w:pPr>
+            <w:r>
+              <w:rPr>
+                <w:rFonts w:ascii="New times" w:hAnsi="New times"/>
+                <w:b w:val="0"/>
+              </w:rPr>
+              <w:t>Adres:</w:t>
+            </w:r>
+            <w:r>
+              <w:rPr>
+                <w:rFonts w:ascii="New times" w:hAnsi="New times"/>
+                <w:b w:val="0"/>
+              </w:rPr>
+              <w:t xml:space="preserve">  </w:t>
+            </w:r>
+          </w:p>
+        </w:tc>
+      </w:tr>
+      <w:tr>
+        <w:tc>
+          <w:tcPr>
+            <w:cnfStyle w:val="001000000000" w:firstRow="0" w:lastRow="0" w:firstColumn="1" w:lastColumn="0" w:oddVBand="0" w:evenVBand="0" w:oddHBand="0" w:evenHBand="0" w:firstRowFirstColumn="0" w:firstRowLastColumn="0" w:lastRowFirstColumn="0" w:lastRowLastColumn="0"/>
+            <w:tcW w:w="7933" w:type="dxa"/>
+          </w:tcPr>
+          <w:p>
+            <w:pPr>
+              <w:rPr>
+                <w:rFonts w:ascii="New times" w:hAnsi="New times"/>
+                <w:b w:val="0"/>
+              </w:rPr>
+            </w:pPr>
+            <w:r>
+              <w:rPr>
+                <w:rFonts w:ascii="New times" w:hAnsi="New times"/>
+                <w:b w:val="0"/>
+              </w:rPr>
+              <w:t>Postcode:</w:t>
+            </w:r>
+            <w:r>
+              <w:rPr>
+                <w:rFonts w:ascii="New times" w:hAnsi="New times"/>
+                <w:b w:val="0"/>
+              </w:rPr>
+              <w:t xml:space="preserve">                                       </w:t>
+            </w:r>
+            <w:r>
+              <w:rPr>
+                <w:rFonts w:ascii="New times" w:hAnsi="New times"/>
+                <w:b w:val="0"/>
+              </w:rPr>
+              <w:t>Woonplaats:</w:t>
+            </w:r>
+            <w:r>
+              <w:rPr>
+                <w:rFonts w:ascii="New times" w:hAnsi="New times"/>
+                <w:b w:val="0"/>
+              </w:rPr>
+              <w:t xml:space="preserve">  </w:t>
+            </w:r>
+          </w:p>
+        </w:tc>
+      </w:tr>
+      <w:tr>
+        <w:trPr>
+          <w:cnfStyle w:val="000000100000" w:firstRow="0" w:lastRow="0" w:firstColumn="0" w:lastColumn="0" w:oddVBand="0" w:evenVBand="0" w:oddHBand="1" w:evenHBand="0" w:firstRowFirstColumn="0" w:firstRowLastColumn="0" w:lastRowFirstColumn="0" w:lastRowLastColumn="0"/>
+        </w:trPr>
+        <w:tc>
+          <w:tcPr>
+            <w:cnfStyle w:val="001000000000" w:firstRow="0" w:lastRow="0" w:firstColumn="1" w:lastColumn="0" w:oddVBand="0" w:evenVBand="0" w:oddHBand="0" w:evenHBand="0" w:firstRowFirstColumn="0" w:firstRowLastColumn="0" w:lastRowFirstColumn="0" w:lastRowLastColumn="0"/>
+            <w:tcW w:w="7933" w:type="dxa"/>
+          </w:tcPr>
+          <w:p>
+            <w:pPr>
+              <w:rPr>
+                <w:rFonts w:ascii="New times" w:hAnsi="New times"/>
+                <w:b w:val="0"/>
+              </w:rPr>
+            </w:pPr>
+            <w:r>
+              <w:rPr>
+                <w:rFonts w:ascii="New times" w:hAnsi="New times"/>
+                <w:b w:val="0"/>
+              </w:rPr>
+              <w:t>Land:</w:t>
+            </w:r>
+            <w:r>
+              <w:rPr>
+                <w:rFonts w:ascii="New times" w:hAnsi="New times"/>
+                <w:b w:val="0"/>
+              </w:rPr>
+              <w:t xml:space="preserve">  </w:t>
+            </w:r>
+          </w:p>
+        </w:tc>
+      </w:tr>
+      <w:tr>
+        <w:tc>
+          <w:tcPr>
+            <w:cnfStyle w:val="001000000000" w:firstRow="0" w:lastRow="0" w:firstColumn="1" w:lastColumn="0" w:oddVBand="0" w:evenVBand="0" w:oddHBand="0" w:evenHBand="0" w:firstRowFirstColumn="0" w:firstRowLastColumn="0" w:lastRowFirstColumn="0" w:lastRowLastColumn="0"/>
+            <w:tcW w:w="7933" w:type="dxa"/>
+          </w:tcPr>
+          <w:p>
+            <w:pPr>
+              <w:rPr>
+                <w:rFonts w:ascii="New times" w:hAnsi="New times"/>
+                <w:b w:val="0"/>
+              </w:rPr>
+            </w:pPr>
+            <w:r>
+              <w:rPr>
+                <w:rFonts w:ascii="New times" w:hAnsi="New times"/>
+                <w:b w:val="0"/>
+              </w:rPr>
+              <w:t>Telefoon:</w:t>
+            </w:r>
+            <w:r>
+              <w:rPr>
+                <w:rFonts w:ascii="New times" w:hAnsi="New times"/>
+                <w:b w:val="0"/>
+              </w:rPr>
+              <w:t xml:space="preserve">  </w:t>
+            </w:r>
+          </w:p>
+        </w:tc>
+      </w:tr>
+      <w:tr>
+        <w:trPr>
+          <w:cnfStyle w:val="000000100000" w:firstRow="0" w:lastRow="0" w:firstColumn="0" w:lastColumn="0" w:oddVBand="0" w:evenVBand="0" w:oddHBand="1" w:evenHBand="0" w:firstRowFirstColumn="0" w:firstRowLastColumn="0" w:lastRowFirstColumn="0" w:lastRowLastColumn="0"/>
+        </w:trPr>
+        <w:tc>
+          <w:tcPr>
+            <w:cnfStyle w:val="001000000000" w:firstRow="0" w:lastRow="0" w:firstColumn="1" w:lastColumn="0" w:oddVBand="0" w:evenVBand="0" w:oddHBand="0" w:evenHBand="0" w:firstRowFirstColumn="0" w:firstRowLastColumn="0" w:lastRowFirstColumn="0" w:lastRowLastColumn="0"/>
+            <w:tcW w:w="7933" w:type="dxa"/>
+          </w:tcPr>
+          <w:p>
+            <w:pPr>
+              <w:rPr>
+                <w:rFonts w:ascii="New times" w:hAnsi="New times"/>
+                <w:b w:val="0"/>
+              </w:rPr>
+            </w:pPr>
+            <w:r>
+              <w:rPr>
+                <w:rFonts w:ascii="New times" w:hAnsi="New times"/>
+                <w:b w:val="0"/>
+                <w:bCs w:val="0"/>
+              </w:rPr>
+              <w:t>Legitimatie en nummer:</w:t>
+            </w:r>
+            <w:r>
+              <w:rPr>
+                <w:rFonts w:ascii="New times" w:hAnsi="New times"/>
+                <w:b w:val="0"/>
+                <w:bCs w:val="0"/>
+              </w:rPr>
+              <w:t xml:space="preserve">  </w:t>
+            </w:r>
+          </w:p>
+        </w:tc>
+      </w:tr>
+      <w:tr>
+        <w:tc>
+          <w:tcPr>
+            <w:cnfStyle w:val="001000000000" w:firstRow="0" w:lastRow="0" w:firstColumn="1" w:lastColumn="0" w:oddVBand="0" w:evenVBand="0" w:oddHBand="0" w:evenHBand="0" w:firstRowFirstColumn="0" w:firstRowLastColumn="0" w:lastRowFirstColumn="0" w:lastRowLastColumn="0"/>
+            <w:tcW w:w="7933" w:type="dxa"/>
+          </w:tcPr>
+          <w:p>
+            <w:pPr>
+              <w:rPr>
+                <w:rFonts w:ascii="New times" w:hAnsi="New times"/>
+                <w:b w:val="0"/>
+                <w:bCs w:val="0"/>
+              </w:rPr>
+            </w:pPr>
+            <w:r>
+              <w:rPr>
+                <w:rFonts w:ascii="New times" w:hAnsi="New times"/>
+                <w:b w:val="0"/>
+              </w:rPr>
+              <w:t>E-mail:</w:t>
+            </w:r>
+            <w:r>
+              <w:rPr>
+                <w:rFonts w:ascii="New times" w:hAnsi="New times"/>
+                <w:b w:val="0"/>
+              </w:rPr>
+              <w:t xml:space="preserve">   </w:t>
+            </w:r>
+          </w:p>
+        </w:tc>
+      </w:tr>
+    </w:tbl>
     <w:p>
       <w:pPr>
         <w:spacing w:after="0" w:line="240" w:lineRule="auto"/>
@@ -941,7 +907,23 @@
           <w:sz w:val="20"/>
           <w:szCs w:val="20"/>
         </w:rPr>
-        <w:t xml:space="preserve"> adoptiebedrag ad €  </w:t>
+        <w:t xml:space="preserve"> adoptiebedrag ad € </w:t>
+      </w:r>
+      <w:r>
+        <w:rPr>
+          <w:rFonts w:ascii="Calibri" w:hAnsi="Calibri" w:cs="Calibri"/>
+          <w:sz w:val="20"/>
+          <w:szCs w:val="20"/>
+        </w:rPr>
+        <w:t xml:space="preserve">    </w:t>
+      </w:r>
+      <w:r>
+        <w:rPr>
+          <w:rFonts w:ascii="Calibri" w:hAnsi="Calibri" w:cs="Calibri"/>
+          <w:sz w:val="20"/>
+          <w:szCs w:val="20"/>
+        </w:rPr>
+        <w:t xml:space="preserve"> </w:t>
       </w:r>
       <w:r>
         <w:rPr>
@@ -950,6 +932,14 @@
           <w:szCs w:val="20"/>
         </w:rPr>
         <w:t xml:space="preserve">  </w:t>
+      </w:r>
+      <w:r>
+        <w:rPr>
+          <w:rFonts w:ascii="Calibri" w:hAnsi="Calibri" w:cs="Calibri"/>
+          <w:sz w:val="20"/>
+          <w:szCs w:val="20"/>
+        </w:rPr>
+        <w:t xml:space="preserve">      </w:t>
       </w:r>
       <w:r>
         <w:rPr>
@@ -1562,12 +1552,21 @@
           <w:sz w:val="20"/>
           <w:szCs w:val="20"/>
         </w:rPr>
+        <w:t xml:space="preserve"> </w:t>
+      </w:r>
+      <w:r>
+        <w:rPr>
+          <w:rFonts w:ascii="Calibri" w:hAnsi="Calibri" w:cs="Calibri"/>
+          <w:sz w:val="20"/>
+          <w:szCs w:val="20"/>
+        </w:rPr>
         <w:t xml:space="preserve"> 20</w:t>
       </w:r>
     </w:p>
     <w:p>
       <w:pPr>
         <w:spacing w:line="240" w:lineRule="auto"/>
+        <w:ind w:left="705" w:hanging="705"/>
         <w:rPr>
           <w:rFonts w:ascii="Calibri" w:hAnsi="Calibri" w:cs="Calibri"/>
           <w:sz w:val="20"/>
@@ -1647,7 +1646,7 @@
       <w:headerReference w:type="first" r:id="rId15"/>
       <w:footerReference w:type="first" r:id="rId16"/>
       <w:pgSz w:w="11906" w:h="16838"/>
-      <w:pgMar w:top="567" w:right="720" w:bottom="720" w:left="720" w:header="709" w:footer="709" w:gutter="0"/>
+      <w:pgMar w:top="720" w:right="720" w:bottom="720" w:left="720" w:header="709" w:footer="709" w:gutter="0"/>
       <w:cols w:space="708"/>
       <w:docGrid w:linePitch="360"/>
     </w:sectPr>
@@ -1741,6 +1740,11 @@
     <w:pPr>
       <w:pStyle w:val="Koptekst"/>
     </w:pPr>
+    <w:r>
+      <w:rPr>
+        <w:noProof/>
+      </w:rPr>
+    </w:r>
     <w:r>
       <w:rPr>
         <w:noProof/>
@@ -1791,6 +1795,11 @@
       <w:rPr>
         <w:noProof/>
       </w:rPr>
+    </w:r>
+    <w:r>
+      <w:rPr>
+        <w:noProof/>
+      </w:rPr>
       <w:pict w14:anchorId="6707DE6B">
         <v:shapetype id="_x0000_t136" coordsize="21600,21600" o:spt="136" adj="10800" path="m@7,l@8,m@5,21600l@6,21600e">
           <v:formulas>
@@ -1833,6 +1842,11 @@
     <w:pPr>
       <w:pStyle w:val="Koptekst"/>
     </w:pPr>
+    <w:r>
+      <w:rPr>
+        <w:noProof/>
+      </w:rPr>
+    </w:r>
     <w:r>
       <w:rPr>
         <w:noProof/>
@@ -2935,6 +2949,74 @@
       <w:sz w:val="20"/>
       <w:szCs w:val="20"/>
     </w:rPr>
+  </w:style>
+  <w:style w:type="table" w:styleId="Onopgemaaktetabel1">
+    <w:name w:val="Plain Table 1"/>
+    <w:basedOn w:val="Standaardtabel"/>
+    <w:uiPriority w:val="41"/>
+    <w:rsid w:val="009B30A2"/>
+    <w:pPr>
+      <w:spacing w:after="0" w:line="240" w:lineRule="auto"/>
+    </w:pPr>
+    <w:rPr>
+      <w:rFonts w:eastAsiaTheme="minorHAnsi"/>
+      <w:sz w:val="22"/>
+      <w:szCs w:val="22"/>
+    </w:rPr>
+    <w:tblPr>
+      <w:tblStyleRowBandSize w:val="1"/>
+      <w:tblStyleColBandSize w:val="1"/>
+      <w:tblBorders>
+        <w:top w:val="single" w:sz="4" w:space="0" w:color="BFBFBF" w:themeColor="background1" w:themeShade="BF"/>
+        <w:left w:val="single" w:sz="4" w:space="0" w:color="BFBFBF" w:themeColor="background1" w:themeShade="BF"/>
+        <w:bottom w:val="single" w:sz="4" w:space="0" w:color="BFBFBF" w:themeColor="background1" w:themeShade="BF"/>
+        <w:right w:val="single" w:sz="4" w:space="0" w:color="BFBFBF" w:themeColor="background1" w:themeShade="BF"/>
+        <w:insideH w:val="single" w:sz="4" w:space="0" w:color="BFBFBF" w:themeColor="background1" w:themeShade="BF"/>
+        <w:insideV w:val="single" w:sz="4" w:space="0" w:color="BFBFBF" w:themeColor="background1" w:themeShade="BF"/>
+      </w:tblBorders>
+    </w:tblPr>
+    <w:tblStylePr w:type="firstRow">
+      <w:rPr>
+        <w:b/>
+        <w:bCs/>
+      </w:rPr>
+    </w:tblStylePr>
+    <w:tblStylePr w:type="lastRow">
+      <w:rPr>
+        <w:b/>
+        <w:bCs/>
+      </w:rPr>
+      <w:tblPr/>
+      <w:tcPr>
+        <w:tcBorders>
+          <w:top w:val="double" w:sz="4" w:space="0" w:color="BFBFBF" w:themeColor="background1" w:themeShade="BF"/>
+        </w:tcBorders>
+      </w:tcPr>
+    </w:tblStylePr>
+    <w:tblStylePr w:type="firstCol">
+      <w:rPr>
+        <w:b/>
+        <w:bCs/>
+      </w:rPr>
+    </w:tblStylePr>
+    <w:tblStylePr w:type="lastCol">
+      <w:rPr>
+        <w:b/>
+        <w:bCs/>
+      </w:rPr>
+    </w:tblStylePr>
+    <w:tblStylePr w:type="band1Vert">
+      <w:tblPr/>
+      <w:tcPr>
+        <w:shd w:val="clear" w:color="auto" w:fill="F2F2F2" w:themeFill="background1" w:themeFillShade="F2"/>
+      </w:tcPr>
+    </w:tblStylePr>
+    <w:tblStylePr w:type="band1Horz">
+      <w:tblPr/>
+      <w:tcPr>
+        <w:shd w:val="clear" w:color="auto" w:fill="F2F2F2" w:themeFill="background1" w:themeFillShade="F2"/>
+      </w:tcPr>
+    </w:tblStylePr>
   </w:style>
 </w:styles>
 </file>
@@ -3471,7 +3553,7 @@
 </file>
 
 <file path=customXml/itemProps2.xml><?xml version="1.0" encoding="utf-8"?>
-<ds:datastoreItem xmlns:ds="http://schemas.openxmlformats.org/officeDocument/2006/customXml" ds:itemID="{BD6323D3-3D6A-4BA1-96A3-1B667DB57667}">
+<ds:datastoreItem xmlns:ds="http://schemas.openxmlformats.org/officeDocument/2006/customXml" ds:itemID="{DEC8FA3B-A95C-4B59-B175-97E40E0EE30A}">
   <ds:schemaRefs>
     <ds:schemaRef ds:uri="http://schemas.openxmlformats.org/officeDocument/2006/bibliography"/>
     <ds:schemaRef ds:uri="http://www.w3.org/2000/xmlns/"/>

</xml_diff>